<commit_message>
changes in Factor Analysis.docx
</commit_message>
<xml_diff>
--- a/Factor Analysis.docx
+++ b/Factor Analysis.docx
@@ -70,8 +70,9 @@
         <w:jc w:val="center"/>
         <w:rPr>
           <w:rFonts w:cstheme="minorHAnsi"/>
-          <w:sz w:val="52"/>
-          <w:szCs w:val="52"/>
+          <w:b/>
+          <w:sz w:val="72"/>
+          <w:szCs w:val="72"/>
         </w:rPr>
       </w:pPr>
       <w:r>
@@ -82,6 +83,25 @@
           <w:szCs w:val="72"/>
         </w:rPr>
         <w:t>Factor Analysis</w:t>
+      </w:r>
+    </w:p>
+    <w:p>
+      <w:pPr>
+        <w:jc w:val="center"/>
+        <w:rPr>
+          <w:rFonts w:cstheme="minorHAnsi"/>
+          <w:sz w:val="52"/>
+          <w:szCs w:val="52"/>
+        </w:rPr>
+      </w:pPr>
+      <w:r>
+        <w:rPr>
+          <w:rFonts w:cstheme="minorHAnsi"/>
+          <w:b/>
+          <w:sz w:val="72"/>
+          <w:szCs w:val="72"/>
+        </w:rPr>
+        <w:t>2015</w:t>
       </w:r>
     </w:p>
     <w:p>
@@ -1266,7 +1286,7 @@
         <w:rStyle w:val="PageNumber"/>
         <w:noProof/>
       </w:rPr>
-      <w:t>2</w:t>
+      <w:t>4</w:t>
     </w:r>
     <w:r>
       <w:rPr>
@@ -10287,7 +10307,7 @@
 </file>
 
 <file path=customXml/itemProps1.xml><?xml version="1.0" encoding="utf-8"?>
-<ds:datastoreItem xmlns:ds="http://schemas.openxmlformats.org/officeDocument/2006/customXml" ds:itemID="{4FD089F9-73CC-4722-91D3-3E140F06D6FE}">
+<ds:datastoreItem xmlns:ds="http://schemas.openxmlformats.org/officeDocument/2006/customXml" ds:itemID="{11287A13-CEAB-4F76-91F7-F64B56FFD68D}">
   <ds:schemaRefs>
     <ds:schemaRef ds:uri="http://schemas.openxmlformats.org/officeDocument/2006/bibliography"/>
   </ds:schemaRefs>

</xml_diff>